<commit_message>
flask not use MVC ztree
</commit_message>
<xml_diff>
--- a/uplooking_Python/code/Python笔记.docx
+++ b/uplooking_Python/code/Python笔记.docx
@@ -16232,10 +16232,10 @@
         <w:tblStyle w:val="a9"/>
         <w:tblW w:w="8522" w:type="dxa"/>
         <w:jc w:val="left"/>
-        <w:tblInd w:w="-30" w:type="dxa"/>
+        <w:tblInd w:w="-35" w:type="dxa"/>
         <w:tblCellMar>
           <w:top w:w="0" w:type="dxa"/>
-          <w:left w:w="78" w:type="dxa"/>
+          <w:left w:w="73" w:type="dxa"/>
           <w:bottom w:w="0" w:type="dxa"/>
           <w:right w:w="108" w:type="dxa"/>
         </w:tblCellMar>
@@ -16252,7 +16252,7 @@
             <w:tcBorders/>
             <w:shd w:fill="auto" w:val="clear"/>
             <w:tcMar>
-              <w:left w:w="78" w:type="dxa"/>
+              <w:left w:w="73" w:type="dxa"/>
             </w:tcMar>
           </w:tcPr>
           <w:p>
@@ -16588,7 +16588,7 @@
       <w:tblPr>
         <w:tblW w:w="8306" w:type="dxa"/>
         <w:jc w:val="left"/>
-        <w:tblInd w:w="43" w:type="dxa"/>
+        <w:tblInd w:w="41" w:type="dxa"/>
         <w:tblBorders>
           <w:top w:val="single" w:sz="2" w:space="0" w:color="000001"/>
           <w:left w:val="single" w:sz="2" w:space="0" w:color="000001"/>
@@ -16599,7 +16599,7 @@
         </w:tblBorders>
         <w:tblCellMar>
           <w:top w:w="55" w:type="dxa"/>
-          <w:left w:w="39" w:type="dxa"/>
+          <w:left w:w="36" w:type="dxa"/>
           <w:bottom w:w="55" w:type="dxa"/>
           <w:right w:w="55" w:type="dxa"/>
         </w:tblCellMar>
@@ -16622,7 +16622,7 @@
             </w:tcBorders>
             <w:shd w:fill="auto" w:val="clear"/>
             <w:tcMar>
-              <w:left w:w="39" w:type="dxa"/>
+              <w:left w:w="36" w:type="dxa"/>
             </w:tcMar>
           </w:tcPr>
           <w:p>
@@ -16985,10 +16985,10 @@
         <w:tblStyle w:val="a9"/>
         <w:tblW w:w="8522" w:type="dxa"/>
         <w:jc w:val="left"/>
-        <w:tblInd w:w="-30" w:type="dxa"/>
+        <w:tblInd w:w="-35" w:type="dxa"/>
         <w:tblCellMar>
           <w:top w:w="0" w:type="dxa"/>
-          <w:left w:w="78" w:type="dxa"/>
+          <w:left w:w="73" w:type="dxa"/>
           <w:bottom w:w="0" w:type="dxa"/>
           <w:right w:w="108" w:type="dxa"/>
         </w:tblCellMar>
@@ -17005,7 +17005,7 @@
             <w:tcBorders/>
             <w:shd w:fill="auto" w:val="clear"/>
             <w:tcMar>
-              <w:left w:w="78" w:type="dxa"/>
+              <w:left w:w="73" w:type="dxa"/>
             </w:tcMar>
           </w:tcPr>
           <w:p>
@@ -17193,10 +17193,10 @@
         <w:tblStyle w:val="a9"/>
         <w:tblW w:w="8522" w:type="dxa"/>
         <w:jc w:val="left"/>
-        <w:tblInd w:w="-30" w:type="dxa"/>
+        <w:tblInd w:w="-35" w:type="dxa"/>
         <w:tblCellMar>
           <w:top w:w="0" w:type="dxa"/>
-          <w:left w:w="78" w:type="dxa"/>
+          <w:left w:w="73" w:type="dxa"/>
           <w:bottom w:w="0" w:type="dxa"/>
           <w:right w:w="108" w:type="dxa"/>
         </w:tblCellMar>
@@ -17213,7 +17213,7 @@
             <w:tcBorders/>
             <w:shd w:fill="auto" w:val="clear"/>
             <w:tcMar>
-              <w:left w:w="78" w:type="dxa"/>
+              <w:left w:w="73" w:type="dxa"/>
             </w:tcMar>
           </w:tcPr>
           <w:p>
@@ -17366,10 +17366,10 @@
         <w:tblStyle w:val="a9"/>
         <w:tblW w:w="8522" w:type="dxa"/>
         <w:jc w:val="left"/>
-        <w:tblInd w:w="-30" w:type="dxa"/>
+        <w:tblInd w:w="-35" w:type="dxa"/>
         <w:tblCellMar>
           <w:top w:w="0" w:type="dxa"/>
-          <w:left w:w="78" w:type="dxa"/>
+          <w:left w:w="73" w:type="dxa"/>
           <w:bottom w:w="0" w:type="dxa"/>
           <w:right w:w="108" w:type="dxa"/>
         </w:tblCellMar>
@@ -17386,7 +17386,7 @@
             <w:tcBorders/>
             <w:shd w:fill="auto" w:val="clear"/>
             <w:tcMar>
-              <w:left w:w="78" w:type="dxa"/>
+              <w:left w:w="73" w:type="dxa"/>
             </w:tcMar>
           </w:tcPr>
           <w:p>
@@ -18362,10 +18362,10 @@
         <w:tblStyle w:val="a9"/>
         <w:tblW w:w="8522" w:type="dxa"/>
         <w:jc w:val="left"/>
-        <w:tblInd w:w="-30" w:type="dxa"/>
+        <w:tblInd w:w="-35" w:type="dxa"/>
         <w:tblCellMar>
           <w:top w:w="0" w:type="dxa"/>
-          <w:left w:w="78" w:type="dxa"/>
+          <w:left w:w="73" w:type="dxa"/>
           <w:bottom w:w="0" w:type="dxa"/>
           <w:right w:w="108" w:type="dxa"/>
         </w:tblCellMar>
@@ -18382,7 +18382,7 @@
             <w:tcBorders/>
             <w:shd w:fill="auto" w:val="clear"/>
             <w:tcMar>
-              <w:left w:w="78" w:type="dxa"/>
+              <w:left w:w="73" w:type="dxa"/>
             </w:tcMar>
           </w:tcPr>
           <w:p>
@@ -18918,10 +18918,10 @@
         <w:tblStyle w:val="a9"/>
         <w:tblW w:w="8522" w:type="dxa"/>
         <w:jc w:val="left"/>
-        <w:tblInd w:w="-30" w:type="dxa"/>
+        <w:tblInd w:w="-35" w:type="dxa"/>
         <w:tblCellMar>
           <w:top w:w="0" w:type="dxa"/>
-          <w:left w:w="78" w:type="dxa"/>
+          <w:left w:w="73" w:type="dxa"/>
           <w:bottom w:w="0" w:type="dxa"/>
           <w:right w:w="108" w:type="dxa"/>
         </w:tblCellMar>
@@ -18938,7 +18938,7 @@
             <w:tcBorders/>
             <w:shd w:fill="auto" w:val="clear"/>
             <w:tcMar>
-              <w:left w:w="78" w:type="dxa"/>
+              <w:left w:w="73" w:type="dxa"/>
             </w:tcMar>
           </w:tcPr>
           <w:p>
@@ -21452,10 +21452,10 @@
         <w:tblStyle w:val="a9"/>
         <w:tblW w:w="6358" w:type="dxa"/>
         <w:jc w:val="left"/>
-        <w:tblInd w:w="950" w:type="dxa"/>
+        <w:tblInd w:w="945" w:type="dxa"/>
         <w:tblCellMar>
           <w:top w:w="0" w:type="dxa"/>
-          <w:left w:w="78" w:type="dxa"/>
+          <w:left w:w="73" w:type="dxa"/>
           <w:bottom w:w="0" w:type="dxa"/>
           <w:right w:w="108" w:type="dxa"/>
         </w:tblCellMar>
@@ -21474,7 +21474,7 @@
             <w:tcBorders/>
             <w:shd w:fill="auto" w:val="clear"/>
             <w:tcMar>
-              <w:left w:w="78" w:type="dxa"/>
+              <w:left w:w="73" w:type="dxa"/>
             </w:tcMar>
           </w:tcPr>
           <w:p>
@@ -21666,8 +21666,8 @@
         <w:rPr/>
       </w:pPr>
       <w:hyperlink r:id="rId103">
-        <w:bookmarkStart w:id="1" w:name="OLE_LINK2"/>
-        <w:bookmarkStart w:id="2" w:name="OLE_LINK1"/>
+        <w:bookmarkStart w:id="1" w:name="OLE_LINK1"/>
+        <w:bookmarkStart w:id="2" w:name="OLE_LINK2"/>
         <w:bookmarkEnd w:id="1"/>
         <w:bookmarkEnd w:id="2"/>
         <w:r>
@@ -21769,10 +21769,10 @@
         <w:tblStyle w:val="a9"/>
         <w:tblW w:w="8522" w:type="dxa"/>
         <w:jc w:val="left"/>
-        <w:tblInd w:w="-30" w:type="dxa"/>
+        <w:tblInd w:w="-35" w:type="dxa"/>
         <w:tblCellMar>
           <w:top w:w="0" w:type="dxa"/>
-          <w:left w:w="78" w:type="dxa"/>
+          <w:left w:w="73" w:type="dxa"/>
           <w:bottom w:w="0" w:type="dxa"/>
           <w:right w:w="108" w:type="dxa"/>
         </w:tblCellMar>
@@ -21789,7 +21789,7 @@
             <w:tcBorders/>
             <w:shd w:fill="auto" w:val="clear"/>
             <w:tcMar>
-              <w:left w:w="78" w:type="dxa"/>
+              <w:left w:w="73" w:type="dxa"/>
             </w:tcMar>
           </w:tcPr>
           <w:p>
@@ -22699,10 +22699,10 @@
         <w:tblStyle w:val="a9"/>
         <w:tblW w:w="8522" w:type="dxa"/>
         <w:jc w:val="left"/>
-        <w:tblInd w:w="-30" w:type="dxa"/>
+        <w:tblInd w:w="-35" w:type="dxa"/>
         <w:tblCellMar>
           <w:top w:w="0" w:type="dxa"/>
-          <w:left w:w="78" w:type="dxa"/>
+          <w:left w:w="73" w:type="dxa"/>
           <w:bottom w:w="0" w:type="dxa"/>
           <w:right w:w="108" w:type="dxa"/>
         </w:tblCellMar>
@@ -22719,7 +22719,7 @@
             <w:tcBorders/>
             <w:shd w:fill="auto" w:val="clear"/>
             <w:tcMar>
-              <w:left w:w="78" w:type="dxa"/>
+              <w:left w:w="73" w:type="dxa"/>
             </w:tcMar>
           </w:tcPr>
           <w:p>
@@ -24196,7 +24196,7 @@
       <w:tblPr>
         <w:tblW w:w="9905" w:type="dxa"/>
         <w:jc w:val="left"/>
-        <w:tblInd w:w="-3" w:type="dxa"/>
+        <w:tblInd w:w="-10" w:type="dxa"/>
         <w:tblBorders>
           <w:top w:val="single" w:sz="6" w:space="0" w:color="555555"/>
           <w:left w:val="single" w:sz="6" w:space="0" w:color="555555"/>
@@ -24324,7 +24324,7 @@
             <w:shd w:color="auto" w:fill="FFFFFF" w:val="clear"/>
             <w:tcMar>
               <w:top w:w="95" w:type="dxa"/>
-              <w:left w:w="12" w:type="dxa"/>
+              <w:left w:w="4" w:type="dxa"/>
               <w:bottom w:w="95" w:type="dxa"/>
               <w:right w:w="68" w:type="dxa"/>
             </w:tcMar>
@@ -24366,7 +24366,7 @@
             <w:shd w:color="auto" w:fill="FFFFFF" w:val="clear"/>
             <w:tcMar>
               <w:top w:w="95" w:type="dxa"/>
-              <w:left w:w="12" w:type="dxa"/>
+              <w:left w:w="4" w:type="dxa"/>
               <w:bottom w:w="95" w:type="dxa"/>
               <w:right w:w="68" w:type="dxa"/>
             </w:tcMar>
@@ -24411,7 +24411,7 @@
             <w:shd w:color="auto" w:fill="F6F4F0" w:val="clear"/>
             <w:tcMar>
               <w:top w:w="95" w:type="dxa"/>
-              <w:left w:w="12" w:type="dxa"/>
+              <w:left w:w="4" w:type="dxa"/>
               <w:bottom w:w="95" w:type="dxa"/>
               <w:right w:w="68" w:type="dxa"/>
             </w:tcMar>
@@ -24453,7 +24453,7 @@
             <w:shd w:color="auto" w:fill="F6F4F0" w:val="clear"/>
             <w:tcMar>
               <w:top w:w="95" w:type="dxa"/>
-              <w:left w:w="12" w:type="dxa"/>
+              <w:left w:w="4" w:type="dxa"/>
               <w:bottom w:w="95" w:type="dxa"/>
               <w:right w:w="68" w:type="dxa"/>
             </w:tcMar>
@@ -24498,7 +24498,7 @@
             <w:shd w:color="auto" w:fill="FFFFFF" w:val="clear"/>
             <w:tcMar>
               <w:top w:w="95" w:type="dxa"/>
-              <w:left w:w="12" w:type="dxa"/>
+              <w:left w:w="4" w:type="dxa"/>
               <w:bottom w:w="95" w:type="dxa"/>
               <w:right w:w="68" w:type="dxa"/>
             </w:tcMar>
@@ -24540,7 +24540,7 @@
             <w:shd w:color="auto" w:fill="FFFFFF" w:val="clear"/>
             <w:tcMar>
               <w:top w:w="95" w:type="dxa"/>
-              <w:left w:w="12" w:type="dxa"/>
+              <w:left w:w="4" w:type="dxa"/>
               <w:bottom w:w="95" w:type="dxa"/>
               <w:right w:w="68" w:type="dxa"/>
             </w:tcMar>
@@ -24585,7 +24585,7 @@
             <w:shd w:color="auto" w:fill="F6F4F0" w:val="clear"/>
             <w:tcMar>
               <w:top w:w="95" w:type="dxa"/>
-              <w:left w:w="12" w:type="dxa"/>
+              <w:left w:w="4" w:type="dxa"/>
               <w:bottom w:w="95" w:type="dxa"/>
               <w:right w:w="68" w:type="dxa"/>
             </w:tcMar>
@@ -24627,7 +24627,7 @@
             <w:shd w:color="auto" w:fill="F6F4F0" w:val="clear"/>
             <w:tcMar>
               <w:top w:w="95" w:type="dxa"/>
-              <w:left w:w="12" w:type="dxa"/>
+              <w:left w:w="4" w:type="dxa"/>
               <w:bottom w:w="95" w:type="dxa"/>
               <w:right w:w="68" w:type="dxa"/>
             </w:tcMar>
@@ -24672,7 +24672,7 @@
             <w:shd w:color="auto" w:fill="FFFFFF" w:val="clear"/>
             <w:tcMar>
               <w:top w:w="95" w:type="dxa"/>
-              <w:left w:w="12" w:type="dxa"/>
+              <w:left w:w="4" w:type="dxa"/>
               <w:bottom w:w="95" w:type="dxa"/>
               <w:right w:w="68" w:type="dxa"/>
             </w:tcMar>
@@ -24714,7 +24714,7 @@
             <w:shd w:color="auto" w:fill="FFFFFF" w:val="clear"/>
             <w:tcMar>
               <w:top w:w="95" w:type="dxa"/>
-              <w:left w:w="12" w:type="dxa"/>
+              <w:left w:w="4" w:type="dxa"/>
               <w:bottom w:w="95" w:type="dxa"/>
               <w:right w:w="68" w:type="dxa"/>
             </w:tcMar>
@@ -24759,7 +24759,7 @@
             <w:shd w:color="auto" w:fill="F6F4F0" w:val="clear"/>
             <w:tcMar>
               <w:top w:w="95" w:type="dxa"/>
-              <w:left w:w="12" w:type="dxa"/>
+              <w:left w:w="4" w:type="dxa"/>
               <w:bottom w:w="95" w:type="dxa"/>
               <w:right w:w="68" w:type="dxa"/>
             </w:tcMar>
@@ -24801,7 +24801,7 @@
             <w:shd w:color="auto" w:fill="F6F4F0" w:val="clear"/>
             <w:tcMar>
               <w:top w:w="95" w:type="dxa"/>
-              <w:left w:w="12" w:type="dxa"/>
+              <w:left w:w="4" w:type="dxa"/>
               <w:bottom w:w="95" w:type="dxa"/>
               <w:right w:w="68" w:type="dxa"/>
             </w:tcMar>
@@ -24846,7 +24846,7 @@
             <w:shd w:color="auto" w:fill="FFFFFF" w:val="clear"/>
             <w:tcMar>
               <w:top w:w="95" w:type="dxa"/>
-              <w:left w:w="12" w:type="dxa"/>
+              <w:left w:w="4" w:type="dxa"/>
               <w:bottom w:w="95" w:type="dxa"/>
               <w:right w:w="68" w:type="dxa"/>
             </w:tcMar>
@@ -24888,7 +24888,7 @@
             <w:shd w:color="auto" w:fill="FFFFFF" w:val="clear"/>
             <w:tcMar>
               <w:top w:w="95" w:type="dxa"/>
-              <w:left w:w="12" w:type="dxa"/>
+              <w:left w:w="4" w:type="dxa"/>
               <w:bottom w:w="95" w:type="dxa"/>
               <w:right w:w="68" w:type="dxa"/>
             </w:tcMar>
@@ -24933,7 +24933,7 @@
             <w:shd w:color="auto" w:fill="F6F4F0" w:val="clear"/>
             <w:tcMar>
               <w:top w:w="95" w:type="dxa"/>
-              <w:left w:w="12" w:type="dxa"/>
+              <w:left w:w="4" w:type="dxa"/>
               <w:bottom w:w="95" w:type="dxa"/>
               <w:right w:w="68" w:type="dxa"/>
             </w:tcMar>
@@ -24975,7 +24975,7 @@
             <w:shd w:color="auto" w:fill="F6F4F0" w:val="clear"/>
             <w:tcMar>
               <w:top w:w="95" w:type="dxa"/>
-              <w:left w:w="12" w:type="dxa"/>
+              <w:left w:w="4" w:type="dxa"/>
               <w:bottom w:w="95" w:type="dxa"/>
               <w:right w:w="68" w:type="dxa"/>
             </w:tcMar>
@@ -25020,7 +25020,7 @@
             <w:shd w:color="auto" w:fill="FFFFFF" w:val="clear"/>
             <w:tcMar>
               <w:top w:w="95" w:type="dxa"/>
-              <w:left w:w="12" w:type="dxa"/>
+              <w:left w:w="4" w:type="dxa"/>
               <w:bottom w:w="95" w:type="dxa"/>
               <w:right w:w="68" w:type="dxa"/>
             </w:tcMar>
@@ -25062,7 +25062,7 @@
             <w:shd w:color="auto" w:fill="FFFFFF" w:val="clear"/>
             <w:tcMar>
               <w:top w:w="95" w:type="dxa"/>
-              <w:left w:w="12" w:type="dxa"/>
+              <w:left w:w="4" w:type="dxa"/>
               <w:bottom w:w="95" w:type="dxa"/>
               <w:right w:w="68" w:type="dxa"/>
             </w:tcMar>
@@ -25107,7 +25107,7 @@
             <w:shd w:color="auto" w:fill="F6F4F0" w:val="clear"/>
             <w:tcMar>
               <w:top w:w="95" w:type="dxa"/>
-              <w:left w:w="12" w:type="dxa"/>
+              <w:left w:w="4" w:type="dxa"/>
               <w:bottom w:w="95" w:type="dxa"/>
               <w:right w:w="68" w:type="dxa"/>
             </w:tcMar>
@@ -25149,7 +25149,7 @@
             <w:shd w:color="auto" w:fill="F6F4F0" w:val="clear"/>
             <w:tcMar>
               <w:top w:w="95" w:type="dxa"/>
-              <w:left w:w="12" w:type="dxa"/>
+              <w:left w:w="4" w:type="dxa"/>
               <w:bottom w:w="95" w:type="dxa"/>
               <w:right w:w="68" w:type="dxa"/>
             </w:tcMar>
@@ -25194,7 +25194,7 @@
             <w:shd w:color="auto" w:fill="FFFFFF" w:val="clear"/>
             <w:tcMar>
               <w:top w:w="95" w:type="dxa"/>
-              <w:left w:w="12" w:type="dxa"/>
+              <w:left w:w="4" w:type="dxa"/>
               <w:bottom w:w="95" w:type="dxa"/>
               <w:right w:w="68" w:type="dxa"/>
             </w:tcMar>
@@ -25236,7 +25236,7 @@
             <w:shd w:color="auto" w:fill="FFFFFF" w:val="clear"/>
             <w:tcMar>
               <w:top w:w="95" w:type="dxa"/>
-              <w:left w:w="12" w:type="dxa"/>
+              <w:left w:w="4" w:type="dxa"/>
               <w:bottom w:w="95" w:type="dxa"/>
               <w:right w:w="68" w:type="dxa"/>
             </w:tcMar>
@@ -25281,7 +25281,7 @@
             <w:shd w:color="auto" w:fill="F6F4F0" w:val="clear"/>
             <w:tcMar>
               <w:top w:w="95" w:type="dxa"/>
-              <w:left w:w="12" w:type="dxa"/>
+              <w:left w:w="4" w:type="dxa"/>
               <w:bottom w:w="95" w:type="dxa"/>
               <w:right w:w="68" w:type="dxa"/>
             </w:tcMar>
@@ -25323,7 +25323,7 @@
             <w:shd w:color="auto" w:fill="F6F4F0" w:val="clear"/>
             <w:tcMar>
               <w:top w:w="95" w:type="dxa"/>
-              <w:left w:w="12" w:type="dxa"/>
+              <w:left w:w="4" w:type="dxa"/>
               <w:bottom w:w="95" w:type="dxa"/>
               <w:right w:w="68" w:type="dxa"/>
             </w:tcMar>
@@ -27636,7 +27636,7 @@
           <v:shape id="ole_rId112" style="width:129.7pt;height:42.2pt" o:ole="">
             <v:imagedata r:id="rId113" o:title=""/>
           </v:shape>
-          <o:OLEObject Type="Embed" ProgID="Package" ShapeID="ole_rId112" DrawAspect="Content" ObjectID="_2027928217" r:id="rId112"/>
+          <o:OLEObject Type="Embed" ProgID="Package" ShapeID="ole_rId112" DrawAspect="Content" ObjectID="_1752934099" r:id="rId112"/>
         </w:object>
       </w:r>
       <w:r>
@@ -36063,6 +36063,186 @@
       <w:r>
         <w:rPr/>
         <w:t>连接数据库</w:t>
+      </w:r>
+    </w:p>
+    <w:p>
+      <w:pPr>
+        <w:pStyle w:val="3"/>
+        <w:numPr>
+          <w:ilvl w:val="0"/>
+          <w:numId w:val="0"/>
+        </w:numPr>
+        <w:spacing w:lineRule="auto" w:line="415" w:before="260" w:after="260"/>
+        <w:outlineLvl w:val="2"/>
+        <w:rPr/>
+      </w:pPr>
+      <w:r>
+        <w:rPr/>
+        <w:t>Flask</w:t>
+      </w:r>
+      <w:r>
+        <w:rPr/>
+        <w:t>学习笔记</w:t>
+      </w:r>
+    </w:p>
+    <w:p>
+      <w:pPr>
+        <w:pStyle w:val="Style10"/>
+        <w:rPr/>
+      </w:pPr>
+      <w:r>
+        <w:rPr/>
+        <w:t>前端知识：</w:t>
+      </w:r>
+    </w:p>
+    <w:p>
+      <w:pPr>
+        <w:pStyle w:val="Style10"/>
+        <w:rPr/>
+      </w:pPr>
+      <w:r>
+        <w:rPr/>
+        <w:t>jQuery</w:t>
+      </w:r>
+    </w:p>
+    <w:p>
+      <w:pPr>
+        <w:pStyle w:val="Style10"/>
+        <w:rPr>
+          <w:rFonts w:ascii="Calibri" w:hAnsi="Calibri" w:eastAsia="" w:cs="宋体" w:asciiTheme="minorHAnsi" w:cstheme="minorBidi" w:eastAsiaTheme="minorEastAsia" w:hAnsiTheme="minorHAnsi"/>
+          <w:color w:val="00000A"/>
+          <w:sz w:val="21"/>
+          <w:szCs w:val="22"/>
+          <w:lang w:val="en-US" w:eastAsia="zh-CN" w:bidi="ar-SA"/>
+        </w:rPr>
+      </w:pPr>
+      <w:r>
+        <w:rPr>
+          <w:rFonts w:eastAsia="" w:cs="宋体" w:cstheme="minorBidi" w:eastAsiaTheme="minorEastAsia"/>
+          <w:color w:val="00000A"/>
+          <w:sz w:val="21"/>
+          <w:szCs w:val="22"/>
+          <w:lang w:val="en-US" w:eastAsia="zh-CN" w:bidi="ar-SA"/>
+        </w:rPr>
+        <w:t>$()</w:t>
+      </w:r>
+    </w:p>
+    <w:p>
+      <w:pPr>
+        <w:pStyle w:val="Style10"/>
+        <w:rPr>
+          <w:rFonts w:ascii="Calibri" w:hAnsi="Calibri" w:eastAsia="" w:cs="宋体" w:asciiTheme="minorHAnsi" w:cstheme="minorBidi" w:eastAsiaTheme="minorEastAsia" w:hAnsiTheme="minorHAnsi"/>
+          <w:color w:val="00000A"/>
+          <w:sz w:val="21"/>
+          <w:szCs w:val="22"/>
+          <w:lang w:val="en-US" w:eastAsia="zh-CN" w:bidi="ar-SA"/>
+        </w:rPr>
+      </w:pPr>
+      <w:r>
+        <w:rPr>
+          <w:rFonts w:eastAsia="" w:cs="宋体" w:cstheme="minorBidi" w:eastAsiaTheme="minorEastAsia"/>
+          <w:color w:val="00000A"/>
+          <w:sz w:val="21"/>
+          <w:szCs w:val="22"/>
+          <w:lang w:val="en-US" w:eastAsia="zh-CN" w:bidi="ar-SA"/>
+        </w:rPr>
+      </w:r>
+    </w:p>
+    <w:p>
+      <w:pPr>
+        <w:pStyle w:val="Style10"/>
+        <w:rPr/>
+      </w:pPr>
+      <w:r>
+        <w:rPr/>
+        <w:t>$(".addBtn").click(function(){</w:t>
+      </w:r>
+    </w:p>
+    <w:p>
+      <w:pPr>
+        <w:pStyle w:val="Style10"/>
+        <w:rPr/>
+      </w:pPr>
+      <w:r>
+        <w:rPr/>
+        <w:t xml:space="preserve">        </w:t>
+      </w:r>
+      <w:r>
+        <w:rPr/>
+        <w:t>$.get("insert",function(data,status){</w:t>
+      </w:r>
+    </w:p>
+    <w:p>
+      <w:pPr>
+        <w:pStyle w:val="Style10"/>
+        <w:rPr/>
+      </w:pPr>
+      <w:r>
+        <w:rPr/>
+        <w:t xml:space="preserve">            </w:t>
+      </w:r>
+      <w:r>
+        <w:rPr/>
+        <w:t>alert("</w:t>
+      </w:r>
+      <w:r>
+        <w:rPr/>
+        <w:t>数据：</w:t>
+      </w:r>
+      <w:r>
+        <w:rPr/>
+        <w:t>" + data + "\n</w:t>
+      </w:r>
+      <w:r>
+        <w:rPr/>
+        <w:t>状态：</w:t>
+      </w:r>
+      <w:r>
+        <w:rPr/>
+        <w:t>" + status);</w:t>
+      </w:r>
+    </w:p>
+    <w:p>
+      <w:pPr>
+        <w:pStyle w:val="Style10"/>
+        <w:rPr/>
+      </w:pPr>
+      <w:r>
+        <w:rPr/>
+        <w:t xml:space="preserve">        </w:t>
+      </w:r>
+      <w:r>
+        <w:rPr/>
+        <w:t>});</w:t>
+      </w:r>
+    </w:p>
+    <w:p>
+      <w:pPr>
+        <w:pStyle w:val="Style10"/>
+        <w:rPr/>
+      </w:pPr>
+      <w:r>
+        <w:rPr/>
+        <w:t xml:space="preserve">    </w:t>
+      </w:r>
+      <w:r>
+        <w:rPr/>
+        <w:t>});</w:t>
+      </w:r>
+    </w:p>
+    <w:p>
+      <w:pPr>
+        <w:pStyle w:val="3"/>
+        <w:numPr>
+          <w:ilvl w:val="0"/>
+          <w:numId w:val="0"/>
+        </w:numPr>
+        <w:spacing w:lineRule="auto" w:line="415" w:before="260" w:after="260"/>
+        <w:outlineLvl w:val="2"/>
+        <w:rPr/>
+      </w:pPr>
+      <w:r>
+        <w:rPr/>
       </w:r>
     </w:p>
     <w:p>
@@ -38620,6 +38800,204 @@
       <w:rFonts w:cs="Wingdings"/>
     </w:rPr>
   </w:style>
+  <w:style w:type="character" w:styleId="ListLabel172">
+    <w:name w:val="ListLabel 172"/>
+    <w:qFormat/>
+    <w:rPr>
+      <w:rFonts w:cs="Wingdings"/>
+    </w:rPr>
+  </w:style>
+  <w:style w:type="character" w:styleId="ListLabel173">
+    <w:name w:val="ListLabel 173"/>
+    <w:qFormat/>
+    <w:rPr>
+      <w:rFonts w:cs="Wingdings"/>
+    </w:rPr>
+  </w:style>
+  <w:style w:type="character" w:styleId="ListLabel174">
+    <w:name w:val="ListLabel 174"/>
+    <w:qFormat/>
+    <w:rPr>
+      <w:rFonts w:cs="Wingdings"/>
+    </w:rPr>
+  </w:style>
+  <w:style w:type="character" w:styleId="ListLabel175">
+    <w:name w:val="ListLabel 175"/>
+    <w:qFormat/>
+    <w:rPr>
+      <w:rFonts w:cs="Wingdings"/>
+    </w:rPr>
+  </w:style>
+  <w:style w:type="character" w:styleId="ListLabel176">
+    <w:name w:val="ListLabel 176"/>
+    <w:qFormat/>
+    <w:rPr>
+      <w:rFonts w:cs="Wingdings"/>
+    </w:rPr>
+  </w:style>
+  <w:style w:type="character" w:styleId="ListLabel177">
+    <w:name w:val="ListLabel 177"/>
+    <w:qFormat/>
+    <w:rPr>
+      <w:rFonts w:cs="Wingdings"/>
+    </w:rPr>
+  </w:style>
+  <w:style w:type="character" w:styleId="ListLabel178">
+    <w:name w:val="ListLabel 178"/>
+    <w:qFormat/>
+    <w:rPr>
+      <w:rFonts w:cs="Wingdings"/>
+    </w:rPr>
+  </w:style>
+  <w:style w:type="character" w:styleId="ListLabel179">
+    <w:name w:val="ListLabel 179"/>
+    <w:qFormat/>
+    <w:rPr>
+      <w:rFonts w:cs="Wingdings"/>
+    </w:rPr>
+  </w:style>
+  <w:style w:type="character" w:styleId="ListLabel180">
+    <w:name w:val="ListLabel 180"/>
+    <w:qFormat/>
+    <w:rPr>
+      <w:rFonts w:cs="Wingdings"/>
+    </w:rPr>
+  </w:style>
+  <w:style w:type="character" w:styleId="ListLabel181">
+    <w:name w:val="ListLabel 181"/>
+    <w:qFormat/>
+    <w:rPr>
+      <w:rFonts w:ascii="Helvetica" w:hAnsi="Helvetica" w:cs="Symbol"/>
+      <w:sz w:val="18"/>
+    </w:rPr>
+  </w:style>
+  <w:style w:type="character" w:styleId="ListLabel182">
+    <w:name w:val="ListLabel 182"/>
+    <w:qFormat/>
+    <w:rPr>
+      <w:rFonts w:cs="Courier New"/>
+      <w:sz w:val="20"/>
+    </w:rPr>
+  </w:style>
+  <w:style w:type="character" w:styleId="ListLabel183">
+    <w:name w:val="ListLabel 183"/>
+    <w:qFormat/>
+    <w:rPr>
+      <w:rFonts w:cs="Wingdings"/>
+      <w:sz w:val="20"/>
+    </w:rPr>
+  </w:style>
+  <w:style w:type="character" w:styleId="ListLabel184">
+    <w:name w:val="ListLabel 184"/>
+    <w:qFormat/>
+    <w:rPr>
+      <w:rFonts w:cs="Wingdings"/>
+      <w:sz w:val="20"/>
+    </w:rPr>
+  </w:style>
+  <w:style w:type="character" w:styleId="ListLabel185">
+    <w:name w:val="ListLabel 185"/>
+    <w:qFormat/>
+    <w:rPr>
+      <w:rFonts w:cs="Wingdings"/>
+      <w:sz w:val="20"/>
+    </w:rPr>
+  </w:style>
+  <w:style w:type="character" w:styleId="ListLabel186">
+    <w:name w:val="ListLabel 186"/>
+    <w:qFormat/>
+    <w:rPr>
+      <w:rFonts w:cs="Wingdings"/>
+      <w:sz w:val="20"/>
+    </w:rPr>
+  </w:style>
+  <w:style w:type="character" w:styleId="ListLabel187">
+    <w:name w:val="ListLabel 187"/>
+    <w:qFormat/>
+    <w:rPr>
+      <w:rFonts w:cs="Wingdings"/>
+      <w:sz w:val="20"/>
+    </w:rPr>
+  </w:style>
+  <w:style w:type="character" w:styleId="ListLabel188">
+    <w:name w:val="ListLabel 188"/>
+    <w:qFormat/>
+    <w:rPr>
+      <w:rFonts w:cs="Wingdings"/>
+      <w:sz w:val="20"/>
+    </w:rPr>
+  </w:style>
+  <w:style w:type="character" w:styleId="ListLabel189">
+    <w:name w:val="ListLabel 189"/>
+    <w:qFormat/>
+    <w:rPr>
+      <w:rFonts w:cs="Wingdings"/>
+      <w:sz w:val="20"/>
+    </w:rPr>
+  </w:style>
+  <w:style w:type="character" w:styleId="ListLabel190">
+    <w:name w:val="ListLabel 190"/>
+    <w:qFormat/>
+    <w:rPr>
+      <w:rFonts w:cs="Wingdings"/>
+    </w:rPr>
+  </w:style>
+  <w:style w:type="character" w:styleId="ListLabel191">
+    <w:name w:val="ListLabel 191"/>
+    <w:qFormat/>
+    <w:rPr>
+      <w:rFonts w:cs="Wingdings"/>
+    </w:rPr>
+  </w:style>
+  <w:style w:type="character" w:styleId="ListLabel192">
+    <w:name w:val="ListLabel 192"/>
+    <w:qFormat/>
+    <w:rPr>
+      <w:rFonts w:cs="Wingdings"/>
+    </w:rPr>
+  </w:style>
+  <w:style w:type="character" w:styleId="ListLabel193">
+    <w:name w:val="ListLabel 193"/>
+    <w:qFormat/>
+    <w:rPr>
+      <w:rFonts w:cs="Wingdings"/>
+    </w:rPr>
+  </w:style>
+  <w:style w:type="character" w:styleId="ListLabel194">
+    <w:name w:val="ListLabel 194"/>
+    <w:qFormat/>
+    <w:rPr>
+      <w:rFonts w:cs="Wingdings"/>
+    </w:rPr>
+  </w:style>
+  <w:style w:type="character" w:styleId="ListLabel195">
+    <w:name w:val="ListLabel 195"/>
+    <w:qFormat/>
+    <w:rPr>
+      <w:rFonts w:cs="Wingdings"/>
+    </w:rPr>
+  </w:style>
+  <w:style w:type="character" w:styleId="ListLabel196">
+    <w:name w:val="ListLabel 196"/>
+    <w:qFormat/>
+    <w:rPr>
+      <w:rFonts w:cs="Wingdings"/>
+    </w:rPr>
+  </w:style>
+  <w:style w:type="character" w:styleId="ListLabel197">
+    <w:name w:val="ListLabel 197"/>
+    <w:qFormat/>
+    <w:rPr>
+      <w:rFonts w:cs="Wingdings"/>
+    </w:rPr>
+  </w:style>
+  <w:style w:type="character" w:styleId="ListLabel198">
+    <w:name w:val="ListLabel 198"/>
+    <w:qFormat/>
+    <w:rPr>
+      <w:rFonts w:cs="Wingdings"/>
+    </w:rPr>
+  </w:style>
   <w:style w:type="paragraph" w:styleId="Style9">
     <w:name w:val="标题"/>
     <w:basedOn w:val="Normal"/>

</xml_diff>